<commit_message>
Cambios y avances en la parte de Django
</commit_message>
<xml_diff>
--- a/TG3_Sergio.docx
+++ b/TG3_Sergio.docx
@@ -2045,13 +2045,8 @@
     </w:p>
     <w:p>
       <w:r>
-        <w:t xml:space="preserve">Rebeca </w:t>
-      </w:r>
-      <w:proofErr w:type="spellStart"/>
-      <w:r>
-        <w:t>Muraru</w:t>
-      </w:r>
-      <w:proofErr w:type="spellEnd"/>
+        <w:t>Rebeca Muraru</w:t>
+      </w:r>
     </w:p>
     <w:p>
       <w:r>
@@ -2129,21 +2124,7 @@
         <w:rPr>
           <w:color w:val="FF0000"/>
         </w:rPr>
-        <w:t xml:space="preserve">en </w:t>
-      </w:r>
-      <w:proofErr w:type="spellStart"/>
-      <w:r>
-        <w:rPr>
-          <w:color w:val="FF0000"/>
-        </w:rPr>
-        <w:t>BitBucket</w:t>
-      </w:r>
-      <w:proofErr w:type="spellEnd"/>
-      <w:r>
-        <w:rPr>
-          <w:color w:val="FF0000"/>
-        </w:rPr>
-        <w:t xml:space="preserve"> creado para el trabajo.</w:t>
+        <w:t>en BitBucket creado para el trabajo.</w:t>
       </w:r>
     </w:p>
     <w:p>
@@ -2288,21 +2269,7 @@
         <w:rPr>
           <w:color w:val="FF0000"/>
         </w:rPr>
-        <w:t>TecnologiaA_final.zip (o .</w:t>
-      </w:r>
-      <w:proofErr w:type="spellStart"/>
-      <w:r>
-        <w:rPr>
-          <w:color w:val="FF0000"/>
-        </w:rPr>
-        <w:t>rar</w:t>
-      </w:r>
-      <w:proofErr w:type="spellEnd"/>
-      <w:r>
-        <w:rPr>
-          <w:color w:val="FF0000"/>
-        </w:rPr>
-        <w:t>)</w:t>
+        <w:t>TecnologiaA_final.zip (o .rar)</w:t>
       </w:r>
     </w:p>
     <w:p>
@@ -2326,21 +2293,7 @@
         <w:rPr>
           <w:color w:val="FF0000"/>
         </w:rPr>
-        <w:t>TecnologiaB_final.zip (o .</w:t>
-      </w:r>
-      <w:proofErr w:type="spellStart"/>
-      <w:r>
-        <w:rPr>
-          <w:color w:val="FF0000"/>
-        </w:rPr>
-        <w:t>rar</w:t>
-      </w:r>
-      <w:proofErr w:type="spellEnd"/>
-      <w:r>
-        <w:rPr>
-          <w:color w:val="FF0000"/>
-        </w:rPr>
-        <w:t>).</w:t>
+        <w:t>TecnologiaB_final.zip (o .rar).</w:t>
       </w:r>
     </w:p>
     <w:p>
@@ -2704,46 +2657,12 @@
       <w:bookmarkEnd w:id="7"/>
     </w:p>
     <w:p>
-      <w:r>
-        <w:t>En el trabajo TG2 se definieron criterios de comparación de las dos tecnologías a nivel teórico.</w:t>
-      </w:r>
-    </w:p>
-    <w:p>
-      <w:r>
-        <w:t>En este trabajo hay que definir criterios para la comparación de la implementación de las tecnologías</w:t>
-      </w:r>
-      <w:r>
-        <w:t xml:space="preserve"> en la construcción del </w:t>
-      </w:r>
-      <w:r>
-        <w:t xml:space="preserve">prototipo de </w:t>
-      </w:r>
-      <w:r>
-        <w:t xml:space="preserve">sistema </w:t>
-      </w:r>
-      <w:r>
-        <w:t>de ejemplo, cuyos requisitos son los est</w:t>
-      </w:r>
-      <w:r>
-        <w:t>ablecido</w:t>
-      </w:r>
-      <w:r>
-        <w:t>s</w:t>
-      </w:r>
-      <w:r>
-        <w:t xml:space="preserve"> en el apartado 2.</w:t>
-      </w:r>
-    </w:p>
-    <w:p>
-      <w:r>
-        <w:t>Se trata de criterios del tipo” “horas empleadas en el desarrollo del sistema”, “velocidad de funcionamiento del sistema”, “recursos necesarios”, etc.</w:t>
-      </w:r>
-    </w:p>
-    <w:p>
       <w:pPr>
         <w:pStyle w:val="Ttulo2"/>
       </w:pPr>
       <w:bookmarkStart w:id="8" w:name="_Toc448254552"/>
+      <w:bookmarkStart w:id="9" w:name="_GoBack"/>
+      <w:bookmarkEnd w:id="9"/>
       <w:r>
         <w:t>3.1 C</w:t>
       </w:r>
@@ -2781,7 +2700,7 @@
           <w:szCs w:val="22"/>
         </w:rPr>
       </w:pPr>
-      <w:bookmarkStart w:id="9" w:name="_Toc448254553"/>
+      <w:bookmarkStart w:id="10" w:name="_Toc448254553"/>
     </w:p>
     <w:p>
       <w:pPr>
@@ -2793,7 +2712,7 @@
       <w:r>
         <w:t xml:space="preserve">riterio 2: </w:t>
       </w:r>
-      <w:bookmarkEnd w:id="9"/>
+      <w:bookmarkEnd w:id="10"/>
       <w:r>
         <w:t>Tiempo de ejecución</w:t>
       </w:r>
@@ -2825,13 +2744,7 @@
     </w:p>
     <w:p>
       <w:r>
-        <w:t>Tipo de valor: Numérico (</w:t>
-      </w:r>
-      <w:r>
-        <w:t>mili</w:t>
-      </w:r>
-      <w:r>
-        <w:t>segundos).</w:t>
+        <w:t>Tipo de valor: Numérico (milisegundos).</w:t>
       </w:r>
     </w:p>
     <w:p/>
@@ -2839,26 +2752,56 @@
       <w:pPr>
         <w:pStyle w:val="Ttulo2"/>
       </w:pPr>
-      <w:bookmarkStart w:id="10" w:name="_Toc448254554"/>
+      <w:bookmarkStart w:id="11" w:name="_Toc448254554"/>
+      <w:r>
+        <w:t>3.</w:t>
+      </w:r>
+      <w:r>
+        <w:t>3</w:t>
+      </w:r>
+      <w:r>
+        <w:t xml:space="preserve"> C</w:t>
+      </w:r>
+      <w:r>
+        <w:t>riterio 3</w:t>
+      </w:r>
+      <w:r>
+        <w:t xml:space="preserve">: </w:t>
+      </w:r>
+      <w:bookmarkEnd w:id="11"/>
+      <w:r>
+        <w:t>Líneas de código</w:t>
+      </w:r>
+    </w:p>
+    <w:p>
+      <w:r>
+        <w:t xml:space="preserve">Nombre del criterio: </w:t>
+      </w:r>
+      <w:r>
+        <w:t>Líneas de código</w:t>
+      </w:r>
+    </w:p>
+    <w:p>
+      <w:r>
+        <w:t xml:space="preserve">Descripción: </w:t>
+      </w:r>
+      <w:r>
+        <w:t>Líneas de código usando programación optimizada que tiene la aplicación en ambos sistemas</w:t>
+      </w:r>
+    </w:p>
+    <w:p>
+      <w:r>
+        <w:t>Tipo de valor: Numérico (unidades).</w:t>
+      </w:r>
+    </w:p>
+    <w:p/>
+    <w:p>
+      <w:pPr>
+        <w:pStyle w:val="Ttulo2"/>
+      </w:pPr>
       <w:r>
         <w:lastRenderedPageBreak/>
-        <w:t>3.</w:t>
-      </w:r>
-      <w:r>
-        <w:t>3</w:t>
-      </w:r>
-      <w:r>
-        <w:t xml:space="preserve"> C</w:t>
-      </w:r>
-      <w:r>
-        <w:t>riterio 3</w:t>
-      </w:r>
-      <w:r>
-        <w:t xml:space="preserve">: </w:t>
-      </w:r>
-      <w:bookmarkEnd w:id="10"/>
-      <w:r>
-        <w:t>Líneas de código</w:t>
+        <w:t>3.4 Criterio 4: Facilidad de aprendizaje</w:t>
       </w:r>
     </w:p>
     <w:p>
@@ -2866,7 +2809,7 @@
         <w:t xml:space="preserve">Nombre del criterio: </w:t>
       </w:r>
       <w:r>
-        <w:t>Líneas de código</w:t>
+        <w:t>Facilidad de aprendizaje</w:t>
       </w:r>
     </w:p>
     <w:p>
@@ -2874,76 +2817,12 @@
         <w:t xml:space="preserve">Descripción: </w:t>
       </w:r>
       <w:r>
-        <w:t>Líneas de código usando programación optimizada que tiene la aplicación en ambos sistemas</w:t>
-      </w:r>
-    </w:p>
-    <w:p>
-      <w:r>
-        <w:t>Tipo de valor: Num</w:t>
-      </w:r>
-      <w:r>
-        <w:t>érico (unidades)</w:t>
-      </w:r>
-      <w:r>
-        <w:t>.</w:t>
-      </w:r>
-    </w:p>
-    <w:p/>
-    <w:p>
-      <w:pPr>
-        <w:pStyle w:val="Ttulo2"/>
-      </w:pPr>
-      <w:r>
-        <w:t>3.</w:t>
-      </w:r>
-      <w:r>
-        <w:t>4</w:t>
-      </w:r>
-      <w:r>
-        <w:t xml:space="preserve"> C</w:t>
-      </w:r>
-      <w:r>
-        <w:t>riterio 4</w:t>
-      </w:r>
-      <w:r>
-        <w:t xml:space="preserve">: </w:t>
-      </w:r>
-      <w:r>
-        <w:t>Facilidad de aprendizaje</w:t>
-      </w:r>
-    </w:p>
-    <w:p>
-      <w:r>
-        <w:t xml:space="preserve">Nombre del criterio: </w:t>
-      </w:r>
-      <w:r>
-        <w:t>Facilidad de aprendizaje</w:t>
-      </w:r>
-    </w:p>
-    <w:p>
-      <w:r>
-        <w:t xml:space="preserve">Descripción: </w:t>
-      </w:r>
-      <w:r>
-        <w:t>Horas/</w:t>
-      </w:r>
-      <w:proofErr w:type="gramStart"/>
-      <w:r>
-        <w:t>minutos necesarias</w:t>
-      </w:r>
-      <w:proofErr w:type="gramEnd"/>
-      <w:r>
-        <w:t xml:space="preserve"> para el aprendizaje necesario para realizar el despliegue de la aplicación</w:t>
-      </w:r>
-    </w:p>
-    <w:p>
-      <w:r>
-        <w:t>Tipo de valor: Numérico (Horas/minutos)</w:t>
-      </w:r>
-      <w:bookmarkStart w:id="11" w:name="_GoBack"/>
-      <w:bookmarkEnd w:id="11"/>
-      <w:r>
-        <w:t>.</w:t>
+        <w:t>Horas/minutos necesarias para el aprendizaje necesario para realizar el despliegue de la aplicación</w:t>
+      </w:r>
+    </w:p>
+    <w:p>
+      <w:r>
+        <w:t>Tipo de valor: Numérico (Horas/minutos).</w:t>
       </w:r>
     </w:p>
     <w:p/>
@@ -3028,15 +2907,7 @@
     </w:p>
     <w:p>
       <w:r>
-        <w:t xml:space="preserve">Casos de prueba establecidos y resultados de las pruebas y acciones de corrección. No es creíble que no hayan aparecido errores en </w:t>
-      </w:r>
-      <w:proofErr w:type="gramStart"/>
-      <w:r>
-        <w:t>los caso</w:t>
-      </w:r>
-      <w:proofErr w:type="gramEnd"/>
-      <w:r>
-        <w:t xml:space="preserve"> de prueba.</w:t>
+        <w:t>Casos de prueba establecidos y resultados de las pruebas y acciones de corrección. No es creíble que no hayan aparecido errores en los caso de prueba.</w:t>
       </w:r>
     </w:p>
     <w:p>
@@ -3160,15 +3031,7 @@
     </w:p>
     <w:p>
       <w:r>
-        <w:t xml:space="preserve">Casos de prueba establecidos y resultados de las pruebas y acciones de corrección. No es creíble que no hayan aparecido errores en </w:t>
-      </w:r>
-      <w:proofErr w:type="gramStart"/>
-      <w:r>
-        <w:t>los caso</w:t>
-      </w:r>
-      <w:proofErr w:type="gramEnd"/>
-      <w:r>
-        <w:t xml:space="preserve"> de prueba.</w:t>
+        <w:t>Casos de prueba establecidos y resultados de las pruebas y acciones de corrección. No es creíble que no hayan aparecido errores en los caso de prueba.</w:t>
       </w:r>
     </w:p>
     <w:p>
@@ -3274,15 +3137,7 @@
     </w:p>
     <w:p>
       <w:r>
-        <w:t xml:space="preserve">Debe incluir </w:t>
-      </w:r>
-      <w:proofErr w:type="gramStart"/>
-      <w:r>
-        <w:t>al  menos</w:t>
-      </w:r>
-      <w:proofErr w:type="gramEnd"/>
-      <w:r>
-        <w:t xml:space="preserve"> una tabla con la siguiente estructura.</w:t>
+        <w:t>Debe incluir al  menos una tabla con la siguiente estructura.</w:t>
       </w:r>
     </w:p>
     <w:tbl>
@@ -3826,7 +3681,7 @@
           <w:rPr>
             <w:noProof/>
           </w:rPr>
-          <w:t>5</w:t>
+          <w:t>4</w:t>
         </w:r>
         <w:r>
           <w:fldChar w:fldCharType="end"/>
@@ -5246,7 +5101,7 @@
 </file>
 
 <file path=customXml/itemProps1.xml><?xml version="1.0" encoding="utf-8"?>
-<ds:datastoreItem xmlns:ds="http://schemas.openxmlformats.org/officeDocument/2006/customXml" ds:itemID="{18F08EA4-F47D-4C32-AD97-1EDFD393DDEC}">
+<ds:datastoreItem xmlns:ds="http://schemas.openxmlformats.org/officeDocument/2006/customXml" ds:itemID="{7921CD14-CDB4-4379-893E-49C53C417AFB}">
   <ds:schemaRefs>
     <ds:schemaRef ds:uri="http://schemas.openxmlformats.org/officeDocument/2006/bibliography"/>
   </ds:schemaRefs>

</xml_diff>